<commit_message>
Corrected Code Review 3
</commit_message>
<xml_diff>
--- a/docs/Code Review 3.docx
+++ b/docs/Code Review 3.docx
@@ -4,8 +4,10 @@
   <w:body>
     <w:p>
       <w:r>
-        <w:t>Code Review 2</w:t>
-      </w:r>
+        <w:t>Code Review 3</w:t>
+      </w:r>
+      <w:bookmarkStart w:id="0" w:name="_GoBack"/>
+      <w:bookmarkEnd w:id="0"/>
     </w:p>
     <w:p>
       <w:r>
@@ -19,15 +21,7 @@
     </w:p>
     <w:p>
       <w:r>
-        <w:t xml:space="preserve">Brief description of change being reviewed: added </w:t>
-      </w:r>
-      <w:proofErr w:type="spellStart"/>
-      <w:r>
-        <w:t>google</w:t>
-      </w:r>
-      <w:proofErr w:type="spellEnd"/>
-      <w:r>
-        <w:t xml:space="preserve"> maps functionality</w:t>
+        <w:t>Brief description of change being reviewed: added google maps functionality</w:t>
       </w:r>
     </w:p>
     <w:p>
@@ -47,15 +41,7 @@
     </w:p>
     <w:p>
       <w:r>
-        <w:t xml:space="preserve">I don’t think this is implemented right I’ve been trying so far unsuccessfully to fix, you do not import </w:t>
-      </w:r>
-      <w:proofErr w:type="spellStart"/>
-      <w:r>
-        <w:t>com.google.android.gms.maps</w:t>
-      </w:r>
-      <w:proofErr w:type="spellEnd"/>
-      <w:r>
-        <w:t xml:space="preserve"> which seems to be necessary see</w:t>
+        <w:t>I don’t think this is implemented right I’ve been trying so far unsuccessfully to fix, you do not import com.google.android.gms.maps which seems to be necessary see</w:t>
       </w:r>
     </w:p>
     <w:p>
@@ -72,8 +58,6 @@
       <w:r>
         <w:t>for more</w:t>
       </w:r>
-      <w:bookmarkStart w:id="0" w:name="_GoBack"/>
-      <w:bookmarkEnd w:id="0"/>
     </w:p>
     <w:sectPr>
       <w:pgSz w:w="12240" w:h="15840"/>

</xml_diff>